<commit_message>
Se modifico un poco el reporte
</commit_message>
<xml_diff>
--- a/sol_eq_diferenciales/tarea_zombies/reporte_tarea_zombies.docx
+++ b/sol_eq_diferenciales/tarea_zombies/reporte_tarea_zombies.docx
@@ -23,7 +23,7 @@
       </w:pPr>
       <w:r>
         <w:drawing>
-          <wp:anchor behindDoc="1" distT="0" distB="0" distL="0" distR="0" simplePos="0" locked="0" layoutInCell="1" allowOverlap="1" relativeHeight="14">
+          <wp:anchor behindDoc="1" distT="0" distB="0" distL="0" distR="0" simplePos="0" locked="0" layoutInCell="1" allowOverlap="1" relativeHeight="12">
             <wp:simplePos x="0" y="0"/>
             <wp:positionH relativeFrom="column">
               <wp:posOffset>-1080135</wp:posOffset>
@@ -71,7 +71,7 @@
         <mc:AlternateContent>
           <mc:Choice Requires="wps">
             <w:drawing>
-              <wp:anchor behindDoc="1" distT="0" distB="7620" distL="0" distR="0" simplePos="0" locked="0" layoutInCell="1" allowOverlap="1" relativeHeight="15" wp14:anchorId="582F0443">
+              <wp:anchor behindDoc="1" distT="0" distB="7620" distL="0" distR="0" simplePos="0" locked="0" layoutInCell="1" allowOverlap="1" relativeHeight="13" wp14:anchorId="582F0443">
                 <wp:simplePos x="0" y="0"/>
                 <wp:positionH relativeFrom="column">
                   <wp:posOffset>-1080135</wp:posOffset>
@@ -150,7 +150,7 @@
         <mc:AlternateContent>
           <mc:Choice Requires="wps">
             <w:drawing>
-              <wp:anchor behindDoc="0" distT="0" distB="5715" distL="0" distR="0" simplePos="0" locked="0" layoutInCell="1" allowOverlap="1" relativeHeight="16" wp14:anchorId="34C50FC7">
+              <wp:anchor behindDoc="0" distT="0" distB="5715" distL="0" distR="0" simplePos="0" locked="0" layoutInCell="1" allowOverlap="1" relativeHeight="14" wp14:anchorId="34C50FC7">
                 <wp:simplePos x="0" y="0"/>
                 <wp:positionH relativeFrom="column">
                   <wp:posOffset>-681355</wp:posOffset>
@@ -266,7 +266,7 @@
         <mc:AlternateContent>
           <mc:Choice Requires="wps">
             <w:drawing>
-              <wp:anchor behindDoc="0" distT="0" distB="0" distL="0" distR="0" simplePos="0" locked="0" layoutInCell="1" allowOverlap="1" relativeHeight="18" wp14:anchorId="673D172E">
+              <wp:anchor behindDoc="0" distT="0" distB="0" distL="0" distR="0" simplePos="0" locked="0" layoutInCell="1" allowOverlap="1" relativeHeight="16" wp14:anchorId="673D172E">
                 <wp:simplePos x="0" y="0"/>
                 <wp:positionH relativeFrom="column">
                   <wp:posOffset>-876935</wp:posOffset>
@@ -516,7 +516,7 @@
         <mc:AlternateContent>
           <mc:Choice Requires="wps">
             <w:drawing>
-              <wp:anchor behindDoc="0" distT="0" distB="1270" distL="635" distR="0" simplePos="0" locked="0" layoutInCell="1" allowOverlap="1" relativeHeight="20" wp14:anchorId="373F452A">
+              <wp:anchor behindDoc="0" distT="0" distB="1270" distL="635" distR="0" simplePos="0" locked="0" layoutInCell="1" allowOverlap="1" relativeHeight="18" wp14:anchorId="373F452A">
                 <wp:simplePos x="0" y="0"/>
                 <wp:positionH relativeFrom="column">
                   <wp:posOffset>-492760</wp:posOffset>
@@ -631,8 +631,15 @@
       </w:pPr>
       <w:r>
         <w:rPr/>
-        <w:t>Este documento presenta el análisis numérico del modelo SZR (Susceptibles, Zombies, Removidos) utilizando el método de Runge-Kutta de cuarto orden (RK4). Se incluyen las simulaciones estándar, el análisis de convergencia con diferentes pasos y métodos, así como la evaluación de sensibilidad a los parámetros bajo un escenario denominado 'Guerra Total'.</w:t>
-        <w:br/>
+        <w:t xml:space="preserve">Este documento presenta el análisis numérico del modelo SZR (Susceptibles, Zombies, Removidos) utilizando el método de Runge-Kutta de cuarto orden (RK4) </w:t>
+      </w:r>
+      <w:r>
+        <w:rPr/>
+        <w:t>asi como una comparación con el método de Euler</w:t>
+      </w:r>
+      <w:r>
+        <w:rPr/>
+        <w:t>.</w:t>
       </w:r>
     </w:p>
     <w:p>
@@ -969,7 +976,7 @@
       <w:r>
         <w:rPr/>
         <w:drawing>
-          <wp:anchor behindDoc="0" distT="0" distB="0" distL="0" distR="0" simplePos="0" locked="0" layoutInCell="0" allowOverlap="1" relativeHeight="21">
+          <wp:anchor behindDoc="0" distT="0" distB="0" distL="0" distR="0" simplePos="0" locked="0" layoutInCell="0" allowOverlap="1" relativeHeight="19">
             <wp:simplePos x="0" y="0"/>
             <wp:positionH relativeFrom="column">
               <wp:align>center</wp:align>
@@ -1080,7 +1087,6 @@
       </w:pPr>
       <w:r>
         <w:rPr/>
-        <w:t>Comparación:</w:t>
         <w:br/>
         <w:t>Con h = 0.5 ambos métodos producen resultados similares, aunque Euler muestra mayor error acumulado. Con h = 5.0, Euler se vuelve inestable (valores negativos o divergentes), mientras RK4 mantiene una aproximación razonable.</w:t>
       </w:r>
@@ -1092,8 +1098,6 @@
       </w:pPr>
       <w:r>
         <w:rPr/>
-        <w:t>Teoría:</w:t>
-        <w:br/>
         <w:t>Euler es de orden 1 (error global O(h)) y RK4 es de orden 4 (error global O(h⁴)). En sistemas no lineales como SZR, los errores de Euler se amplifican, requiriendo pasos más pequeños para estabilidad.</w:t>
       </w:r>
     </w:p>
@@ -1124,7 +1128,7 @@
       <w:r>
         <w:rPr/>
         <w:drawing>
-          <wp:anchor behindDoc="0" distT="0" distB="0" distL="0" distR="0" simplePos="0" locked="0" layoutInCell="0" allowOverlap="1" relativeHeight="22">
+          <wp:anchor behindDoc="0" distT="0" distB="0" distL="0" distR="0" simplePos="0" locked="0" layoutInCell="0" allowOverlap="1" relativeHeight="20">
             <wp:simplePos x="0" y="0"/>
             <wp:positionH relativeFrom="column">
               <wp:align>center</wp:align>
@@ -1189,7 +1193,7 @@
       <w:r>
         <w:rPr/>
         <w:drawing>
-          <wp:anchor behindDoc="0" distT="0" distB="0" distL="0" distR="0" simplePos="0" locked="0" layoutInCell="0" allowOverlap="1" relativeHeight="23">
+          <wp:anchor behindDoc="0" distT="0" distB="0" distL="0" distR="0" simplePos="0" locked="0" layoutInCell="0" allowOverlap="1" relativeHeight="21">
             <wp:simplePos x="0" y="0"/>
             <wp:positionH relativeFrom="column">
               <wp:align>center</wp:align>
@@ -1573,7 +1577,7 @@
       <w:r>
         <w:rPr/>
         <w:drawing>
-          <wp:anchor behindDoc="0" distT="0" distB="0" distL="0" distR="0" simplePos="0" locked="0" layoutInCell="0" allowOverlap="1" relativeHeight="24">
+          <wp:anchor behindDoc="0" distT="0" distB="0" distL="0" distR="0" simplePos="0" locked="0" layoutInCell="0" allowOverlap="1" relativeHeight="22">
             <wp:simplePos x="0" y="0"/>
             <wp:positionH relativeFrom="column">
               <wp:align>center</wp:align>
@@ -1673,6 +1677,7 @@
     <w:p>
       <w:pPr>
         <w:pStyle w:val="Normal"/>
+        <w:spacing w:before="0" w:after="160"/>
         <w:rPr/>
       </w:pPr>
       <w:r>
@@ -1681,52 +1686,6 @@
           <w:bCs w:val="false"/>
         </w:rPr>
         <w:t>El modelo SZR muestra comportamientos muy distintos según los parámetros. Con resurrección activa los zombies dominan; sin ella, los humanos prevalecen. RK4 es el método más adecuado para resolver estos sistemas no lineales debido a su estabilidad y precisión.</w:t>
-      </w:r>
-    </w:p>
-    <w:p>
-      <w:pPr>
-        <w:pStyle w:val="Normal"/>
-        <w:rPr>
-          <w:b/>
-          <w:bCs/>
-        </w:rPr>
-      </w:pPr>
-      <w:r>
-        <w:rPr>
-          <w:b/>
-          <w:bCs/>
-        </w:rPr>
-      </w:r>
-    </w:p>
-    <w:p>
-      <w:pPr>
-        <w:pStyle w:val="Normal"/>
-        <w:rPr>
-          <w:b/>
-          <w:bCs/>
-        </w:rPr>
-      </w:pPr>
-      <w:r>
-        <w:rPr>
-          <w:b/>
-          <w:bCs/>
-        </w:rPr>
-      </w:r>
-    </w:p>
-    <w:p>
-      <w:pPr>
-        <w:pStyle w:val="Normal"/>
-        <w:spacing w:before="0" w:after="160"/>
-        <w:rPr>
-          <w:b/>
-          <w:bCs/>
-        </w:rPr>
-      </w:pPr>
-      <w:r>
-        <w:rPr>
-          <w:b/>
-          <w:bCs/>
-        </w:rPr>
       </w:r>
     </w:p>
     <w:sectPr>
@@ -1820,7 +1779,7 @@
         </wp:anchor>
       </w:drawing>
       <w:drawing>
-        <wp:anchor behindDoc="1" distT="0" distB="0" distL="0" distR="0" simplePos="0" locked="0" layoutInCell="1" allowOverlap="1" relativeHeight="13">
+        <wp:anchor behindDoc="1" distT="0" distB="0" distL="0" distR="0" simplePos="0" locked="0" layoutInCell="1" allowOverlap="1" relativeHeight="11">
           <wp:simplePos x="0" y="0"/>
           <wp:positionH relativeFrom="column">
             <wp:posOffset>4933950</wp:posOffset>
@@ -1931,7 +1890,7 @@
         </wp:anchor>
       </w:drawing>
       <w:drawing>
-        <wp:anchor behindDoc="1" distT="0" distB="0" distL="0" distR="0" simplePos="0" locked="0" layoutInCell="1" allowOverlap="1" relativeHeight="13">
+        <wp:anchor behindDoc="1" distT="0" distB="0" distL="0" distR="0" simplePos="0" locked="0" layoutInCell="1" allowOverlap="1" relativeHeight="11">
           <wp:simplePos x="0" y="0"/>
           <wp:positionH relativeFrom="column">
             <wp:posOffset>4933950</wp:posOffset>
@@ -2010,7 +1969,7 @@
         <w:lang w:val="es-ES"/>
       </w:rPr>
       <w:drawing>
-        <wp:anchor behindDoc="1" distT="0" distB="0" distL="0" distR="0" simplePos="0" locked="0" layoutInCell="1" allowOverlap="1" relativeHeight="7">
+        <wp:anchor behindDoc="1" distT="0" distB="0" distL="0" distR="0" simplePos="0" locked="0" layoutInCell="1" allowOverlap="1" relativeHeight="6">
           <wp:simplePos x="0" y="0"/>
           <wp:positionH relativeFrom="column">
             <wp:posOffset>4933950</wp:posOffset>
@@ -2056,7 +2015,7 @@
         </wp:anchor>
       </w:drawing>
       <w:drawing>
-        <wp:anchor behindDoc="1" distT="0" distB="0" distL="0" distR="0" simplePos="0" locked="0" layoutInCell="1" allowOverlap="1" relativeHeight="12">
+        <wp:anchor behindDoc="1" distT="0" distB="0" distL="0" distR="0" simplePos="0" locked="0" layoutInCell="1" allowOverlap="1" relativeHeight="10">
           <wp:simplePos x="0" y="0"/>
           <wp:positionH relativeFrom="column">
             <wp:posOffset>168910</wp:posOffset>
@@ -2122,7 +2081,7 @@
         <w:lang w:val="es-ES"/>
       </w:rPr>
       <w:drawing>
-        <wp:anchor behindDoc="1" distT="0" distB="0" distL="0" distR="0" simplePos="0" locked="0" layoutInCell="1" allowOverlap="1" relativeHeight="7">
+        <wp:anchor behindDoc="1" distT="0" distB="0" distL="0" distR="0" simplePos="0" locked="0" layoutInCell="1" allowOverlap="1" relativeHeight="6">
           <wp:simplePos x="0" y="0"/>
           <wp:positionH relativeFrom="column">
             <wp:posOffset>4933950</wp:posOffset>
@@ -2168,7 +2127,7 @@
         </wp:anchor>
       </w:drawing>
       <w:drawing>
-        <wp:anchor behindDoc="1" distT="0" distB="0" distL="0" distR="0" simplePos="0" locked="0" layoutInCell="1" allowOverlap="1" relativeHeight="12">
+        <wp:anchor behindDoc="1" distT="0" distB="0" distL="0" distR="0" simplePos="0" locked="0" layoutInCell="1" allowOverlap="1" relativeHeight="10">
           <wp:simplePos x="0" y="0"/>
           <wp:positionH relativeFrom="column">
             <wp:posOffset>168910</wp:posOffset>

</xml_diff>